<commit_message>
updated report to match
</commit_message>
<xml_diff>
--- a/MT5763 Group Report.docx
+++ b/MT5763 Group Report.docx
@@ -2348,7 +2348,7 @@
         <w:t>x covariates</w:t>
       </w:r>
       <w:r>
-        <w:t xml:space="preserve"> defined by the user to create our dataset. We scale this data, which allows us to have a more accessible range of values to work with. Then we take this dataset and sample from it with replacement to create a new, sample dataset. We then calculate the parameter estimates for the linear model fitted on the sampled data using the matrix defined above. We repeat this approach a large number of times, take all of these new parameter estimates and return them to the user. This will allow the user to obtain confidence intervals on these parameter estimates.</w:t>
+        <w:t xml:space="preserve"> defined by the user to create our dataset. Then we take this dataset and sample from it with replacement to create a new, sample dataset. We then calculate the parameter estimates for the linear model fitted on the sampled data using the matrix defined above. We repeat this approach a large number of times, take all of these new parameter estimates and return them to the user. This will allow the user to obtain confidence intervals on these parameter estimates.</w:t>
       </w:r>
     </w:p>
     <w:p>
@@ -2774,7 +2774,18 @@
         </w:rPr>
       </w:pPr>
       <w:r>
-        <w:t>This returns a matrix of scaled parameter estimates, where the first column is that of the intercept, and the following ones are of the x covariates, in order in which they were defined.</w:t>
+        <w:t xml:space="preserve">This returns </w:t>
+      </w:r>
+      <w:proofErr w:type="gramStart"/>
+      <w:r>
+        <w:t>a matrix</w:t>
+      </w:r>
+      <w:r>
+        <w:t xml:space="preserve"> parameter estimates</w:t>
+      </w:r>
+      <w:proofErr w:type="gramEnd"/>
+      <w:r>
+        <w:t>, where the first column is that of the intercept, and the following ones are of the x covariates, in order in which they were defined.</w:t>
       </w:r>
     </w:p>
     <w:p>
@@ -2866,6 +2877,7 @@
         <w:spacing w:before="120"/>
       </w:pPr>
       <w:r>
+        <w:lastRenderedPageBreak/>
         <w:t xml:space="preserve">A profile was taken as well to understand where the bottlenecks (if any) existed, or exist in our final function, which confirms that the </w:t>
       </w:r>
       <w:proofErr w:type="spellStart"/>
@@ -2874,12 +2886,7 @@
       </w:r>
       <w:proofErr w:type="spellEnd"/>
       <w:r>
-        <w:t xml:space="preserve"> of the bootstrapping method is the only main time constraint, which is exactly as desired.</w:t>
-      </w:r>
-      <w:bookmarkStart w:id="0" w:name="_GoBack"/>
-      <w:bookmarkEnd w:id="0"/>
-      <w:r>
-        <w:t xml:space="preserve"> </w:t>
+        <w:t xml:space="preserve"> of the bootstrapping method is the only main time constraint, which is exactly as desired. </w:t>
       </w:r>
     </w:p>
     <w:p>
@@ -2887,7 +2894,6 @@
         <w:pStyle w:val="StatHead1"/>
       </w:pPr>
       <w:r>
-        <w:lastRenderedPageBreak/>
         <w:t xml:space="preserve">3. </w:t>
       </w:r>
       <w:r>
@@ -3344,7 +3350,11 @@
       </w:r>
       <w:proofErr w:type="gramEnd"/>
       <w:r>
-        <w:t xml:space="preserve"> by utilising superior memory allocation. That said, this data transfer incurs a minimum time requirement for the said process to complete, the effect of this requirement makes the utility of </w:t>
+        <w:t xml:space="preserve"> by utilising superior memory allocation. That said, this data transfer incurs a minimum </w:t>
+      </w:r>
+      <w:r>
+        <w:lastRenderedPageBreak/>
+        <w:t xml:space="preserve">time requirement for the said process to complete, the effect of this requirement makes the utility of </w:t>
       </w:r>
       <w:r>
         <w:rPr>
@@ -3366,7 +3376,6 @@
         </w:rPr>
       </w:pPr>
       <w:r>
-        <w:lastRenderedPageBreak/>
         <w:t>4. Summary of results</w:t>
       </w:r>
     </w:p>
@@ -4789,12 +4798,17 @@
     </w:p>
     <w:p>
       <w:pPr>
-        <w:pStyle w:val="StatReport"/>
+        <w:pStyle w:val="StatHead1"/>
         <w:spacing w:after="0"/>
         <w:rPr>
           <w:rFonts w:ascii="Courier New" w:eastAsia="Times New Roman" w:hAnsi="Courier New" w:cs="Courier New"/>
-          <w:sz w:val="20"/>
-          <w:szCs w:val="20"/>
+          <w:b w:val="0"/>
+          <w:bCs w:val="0"/>
+          <w:smallCaps w:val="0"/>
+          <w:color w:val="auto"/>
+          <w:sz w:val="20"/>
+          <w:szCs w:val="20"/>
+          <w:lang w:val="en-US"/>
         </w:rPr>
       </w:pPr>
       <w:proofErr w:type="spellStart"/>
@@ -4802,8 +4816,13 @@
       <w:r>
         <w:rPr>
           <w:rFonts w:ascii="Courier New" w:eastAsia="Times New Roman" w:hAnsi="Courier New" w:cs="Courier New"/>
-          <w:sz w:val="20"/>
-          <w:szCs w:val="20"/>
+          <w:b w:val="0"/>
+          <w:bCs w:val="0"/>
+          <w:smallCaps w:val="0"/>
+          <w:color w:val="auto"/>
+          <w:sz w:val="20"/>
+          <w:szCs w:val="20"/>
+          <w:lang w:val="en-US"/>
         </w:rPr>
         <w:t>oneBootToRuleThemAll</w:t>
       </w:r>
@@ -4812,8 +4831,13 @@
       <w:r>
         <w:rPr>
           <w:rFonts w:ascii="Courier New" w:eastAsia="Times New Roman" w:hAnsi="Courier New" w:cs="Courier New"/>
-          <w:sz w:val="20"/>
-          <w:szCs w:val="20"/>
+          <w:b w:val="0"/>
+          <w:bCs w:val="0"/>
+          <w:smallCaps w:val="0"/>
+          <w:color w:val="auto"/>
+          <w:sz w:val="20"/>
+          <w:szCs w:val="20"/>
+          <w:lang w:val="en-US"/>
         </w:rPr>
         <w:t xml:space="preserve"> &lt;- function( </w:t>
       </w:r>
@@ -4821,8 +4845,13 @@
       <w:r>
         <w:rPr>
           <w:rFonts w:ascii="Courier New" w:eastAsia="Times New Roman" w:hAnsi="Courier New" w:cs="Courier New"/>
-          <w:sz w:val="20"/>
-          <w:szCs w:val="20"/>
+          <w:b w:val="0"/>
+          <w:bCs w:val="0"/>
+          <w:smallCaps w:val="0"/>
+          <w:color w:val="auto"/>
+          <w:sz w:val="20"/>
+          <w:szCs w:val="20"/>
+          <w:lang w:val="en-US"/>
         </w:rPr>
         <w:t>nBoot</w:t>
       </w:r>
@@ -4830,8 +4859,13 @@
       <w:r>
         <w:rPr>
           <w:rFonts w:ascii="Courier New" w:eastAsia="Times New Roman" w:hAnsi="Courier New" w:cs="Courier New"/>
-          <w:sz w:val="20"/>
-          <w:szCs w:val="20"/>
+          <w:b w:val="0"/>
+          <w:bCs w:val="0"/>
+          <w:smallCaps w:val="0"/>
+          <w:color w:val="auto"/>
+          <w:sz w:val="20"/>
+          <w:szCs w:val="20"/>
+          <w:lang w:val="en-US"/>
         </w:rPr>
         <w:t xml:space="preserve">, </w:t>
       </w:r>
@@ -4839,8 +4873,13 @@
       <w:r>
         <w:rPr>
           <w:rFonts w:ascii="Courier New" w:eastAsia="Times New Roman" w:hAnsi="Courier New" w:cs="Courier New"/>
-          <w:sz w:val="20"/>
-          <w:szCs w:val="20"/>
+          <w:b w:val="0"/>
+          <w:bCs w:val="0"/>
+          <w:smallCaps w:val="0"/>
+          <w:color w:val="auto"/>
+          <w:sz w:val="20"/>
+          <w:szCs w:val="20"/>
+          <w:lang w:val="en-US"/>
         </w:rPr>
         <w:t>yDat</w:t>
       </w:r>
@@ -4848,46 +4887,73 @@
       <w:r>
         <w:rPr>
           <w:rFonts w:ascii="Courier New" w:eastAsia="Times New Roman" w:hAnsi="Courier New" w:cs="Courier New"/>
-          <w:sz w:val="20"/>
-          <w:szCs w:val="20"/>
+          <w:b w:val="0"/>
+          <w:bCs w:val="0"/>
+          <w:smallCaps w:val="0"/>
+          <w:color w:val="auto"/>
+          <w:sz w:val="20"/>
+          <w:szCs w:val="20"/>
+          <w:lang w:val="en-US"/>
         </w:rPr>
         <w:t xml:space="preserve">, ... ) </w:t>
       </w:r>
     </w:p>
     <w:p>
       <w:pPr>
-        <w:pStyle w:val="StatReport"/>
+        <w:pStyle w:val="StatHead1"/>
         <w:spacing w:after="0"/>
         <w:rPr>
           <w:rFonts w:ascii="Courier New" w:eastAsia="Times New Roman" w:hAnsi="Courier New" w:cs="Courier New"/>
-          <w:sz w:val="20"/>
-          <w:szCs w:val="20"/>
-        </w:rPr>
-      </w:pPr>
-      <w:r>
-        <w:rPr>
-          <w:rFonts w:ascii="Courier New" w:eastAsia="Times New Roman" w:hAnsi="Courier New" w:cs="Courier New"/>
-          <w:sz w:val="20"/>
-          <w:szCs w:val="20"/>
+          <w:b w:val="0"/>
+          <w:bCs w:val="0"/>
+          <w:smallCaps w:val="0"/>
+          <w:color w:val="auto"/>
+          <w:sz w:val="20"/>
+          <w:szCs w:val="20"/>
+          <w:lang w:val="en-US"/>
+        </w:rPr>
+      </w:pPr>
+      <w:r>
+        <w:rPr>
+          <w:rFonts w:ascii="Courier New" w:eastAsia="Times New Roman" w:hAnsi="Courier New" w:cs="Courier New"/>
+          <w:b w:val="0"/>
+          <w:bCs w:val="0"/>
+          <w:smallCaps w:val="0"/>
+          <w:color w:val="auto"/>
+          <w:sz w:val="20"/>
+          <w:szCs w:val="20"/>
+          <w:lang w:val="en-US"/>
         </w:rPr>
         <w:t>{</w:t>
       </w:r>
-    </w:p>
-    <w:p>
-      <w:pPr>
-        <w:pStyle w:val="StatReport"/>
+      <w:bookmarkStart w:id="0" w:name="_GoBack"/>
+      <w:bookmarkEnd w:id="0"/>
+    </w:p>
+    <w:p>
+      <w:pPr>
+        <w:pStyle w:val="StatHead1"/>
         <w:spacing w:after="0"/>
         <w:rPr>
           <w:rFonts w:ascii="Courier New" w:eastAsia="Times New Roman" w:hAnsi="Courier New" w:cs="Courier New"/>
-          <w:sz w:val="20"/>
-          <w:szCs w:val="20"/>
-        </w:rPr>
-      </w:pPr>
-      <w:r>
-        <w:rPr>
-          <w:rFonts w:ascii="Courier New" w:eastAsia="Times New Roman" w:hAnsi="Courier New" w:cs="Courier New"/>
-          <w:sz w:val="20"/>
-          <w:szCs w:val="20"/>
+          <w:b w:val="0"/>
+          <w:bCs w:val="0"/>
+          <w:smallCaps w:val="0"/>
+          <w:color w:val="auto"/>
+          <w:sz w:val="20"/>
+          <w:szCs w:val="20"/>
+          <w:lang w:val="en-US"/>
+        </w:rPr>
+      </w:pPr>
+      <w:r>
+        <w:rPr>
+          <w:rFonts w:ascii="Courier New" w:eastAsia="Times New Roman" w:hAnsi="Courier New" w:cs="Courier New"/>
+          <w:b w:val="0"/>
+          <w:bCs w:val="0"/>
+          <w:smallCaps w:val="0"/>
+          <w:color w:val="auto"/>
+          <w:sz w:val="20"/>
+          <w:szCs w:val="20"/>
+          <w:lang w:val="en-US"/>
         </w:rPr>
         <w:t xml:space="preserve">  # </w:t>
       </w:r>
@@ -4895,8 +4961,13 @@
       <w:r>
         <w:rPr>
           <w:rFonts w:ascii="Courier New" w:eastAsia="Times New Roman" w:hAnsi="Courier New" w:cs="Courier New"/>
-          <w:sz w:val="20"/>
-          <w:szCs w:val="20"/>
+          <w:b w:val="0"/>
+          <w:bCs w:val="0"/>
+          <w:smallCaps w:val="0"/>
+          <w:color w:val="auto"/>
+          <w:sz w:val="20"/>
+          <w:szCs w:val="20"/>
+          <w:lang w:val="en-US"/>
         </w:rPr>
         <w:t>parallelize</w:t>
       </w:r>
@@ -4904,19 +4975,29 @@
     </w:p>
     <w:p>
       <w:pPr>
-        <w:pStyle w:val="StatReport"/>
+        <w:pStyle w:val="StatHead1"/>
         <w:spacing w:after="0"/>
         <w:rPr>
           <w:rFonts w:ascii="Courier New" w:eastAsia="Times New Roman" w:hAnsi="Courier New" w:cs="Courier New"/>
-          <w:sz w:val="20"/>
-          <w:szCs w:val="20"/>
-        </w:rPr>
-      </w:pPr>
-      <w:r>
-        <w:rPr>
-          <w:rFonts w:ascii="Courier New" w:eastAsia="Times New Roman" w:hAnsi="Courier New" w:cs="Courier New"/>
-          <w:sz w:val="20"/>
-          <w:szCs w:val="20"/>
+          <w:b w:val="0"/>
+          <w:bCs w:val="0"/>
+          <w:smallCaps w:val="0"/>
+          <w:color w:val="auto"/>
+          <w:sz w:val="20"/>
+          <w:szCs w:val="20"/>
+          <w:lang w:val="en-US"/>
+        </w:rPr>
+      </w:pPr>
+      <w:r>
+        <w:rPr>
+          <w:rFonts w:ascii="Courier New" w:eastAsia="Times New Roman" w:hAnsi="Courier New" w:cs="Courier New"/>
+          <w:b w:val="0"/>
+          <w:bCs w:val="0"/>
+          <w:smallCaps w:val="0"/>
+          <w:color w:val="auto"/>
+          <w:sz w:val="20"/>
+          <w:szCs w:val="20"/>
+          <w:lang w:val="en-US"/>
         </w:rPr>
         <w:t xml:space="preserve">  </w:t>
       </w:r>
@@ -4924,8 +5005,13 @@
       <w:r>
         <w:rPr>
           <w:rFonts w:ascii="Courier New" w:eastAsia="Times New Roman" w:hAnsi="Courier New" w:cs="Courier New"/>
-          <w:sz w:val="20"/>
-          <w:szCs w:val="20"/>
+          <w:b w:val="0"/>
+          <w:bCs w:val="0"/>
+          <w:smallCaps w:val="0"/>
+          <w:color w:val="auto"/>
+          <w:sz w:val="20"/>
+          <w:szCs w:val="20"/>
+          <w:lang w:val="en-US"/>
         </w:rPr>
         <w:t>library</w:t>
       </w:r>
@@ -4933,27 +5019,42 @@
       <w:r>
         <w:rPr>
           <w:rFonts w:ascii="Courier New" w:eastAsia="Times New Roman" w:hAnsi="Courier New" w:cs="Courier New"/>
-          <w:sz w:val="20"/>
-          <w:szCs w:val="20"/>
+          <w:b w:val="0"/>
+          <w:bCs w:val="0"/>
+          <w:smallCaps w:val="0"/>
+          <w:color w:val="auto"/>
+          <w:sz w:val="20"/>
+          <w:szCs w:val="20"/>
+          <w:lang w:val="en-US"/>
         </w:rPr>
         <w:t>(parallel)</w:t>
       </w:r>
     </w:p>
     <w:p>
       <w:pPr>
-        <w:pStyle w:val="StatReport"/>
+        <w:pStyle w:val="StatHead1"/>
         <w:spacing w:after="0"/>
         <w:rPr>
           <w:rFonts w:ascii="Courier New" w:eastAsia="Times New Roman" w:hAnsi="Courier New" w:cs="Courier New"/>
-          <w:sz w:val="20"/>
-          <w:szCs w:val="20"/>
-        </w:rPr>
-      </w:pPr>
-      <w:r>
-        <w:rPr>
-          <w:rFonts w:ascii="Courier New" w:eastAsia="Times New Roman" w:hAnsi="Courier New" w:cs="Courier New"/>
-          <w:sz w:val="20"/>
-          <w:szCs w:val="20"/>
+          <w:b w:val="0"/>
+          <w:bCs w:val="0"/>
+          <w:smallCaps w:val="0"/>
+          <w:color w:val="auto"/>
+          <w:sz w:val="20"/>
+          <w:szCs w:val="20"/>
+          <w:lang w:val="en-US"/>
+        </w:rPr>
+      </w:pPr>
+      <w:r>
+        <w:rPr>
+          <w:rFonts w:ascii="Courier New" w:eastAsia="Times New Roman" w:hAnsi="Courier New" w:cs="Courier New"/>
+          <w:b w:val="0"/>
+          <w:bCs w:val="0"/>
+          <w:smallCaps w:val="0"/>
+          <w:color w:val="auto"/>
+          <w:sz w:val="20"/>
+          <w:szCs w:val="20"/>
+          <w:lang w:val="en-US"/>
         </w:rPr>
         <w:t xml:space="preserve">  </w:t>
       </w:r>
@@ -4962,8 +5063,13 @@
       <w:r>
         <w:rPr>
           <w:rFonts w:ascii="Courier New" w:eastAsia="Times New Roman" w:hAnsi="Courier New" w:cs="Courier New"/>
-          <w:sz w:val="20"/>
-          <w:szCs w:val="20"/>
+          <w:b w:val="0"/>
+          <w:bCs w:val="0"/>
+          <w:smallCaps w:val="0"/>
+          <w:color w:val="auto"/>
+          <w:sz w:val="20"/>
+          <w:szCs w:val="20"/>
+          <w:lang w:val="en-US"/>
         </w:rPr>
         <w:t>nCores</w:t>
       </w:r>
@@ -4972,8 +5078,13 @@
       <w:r>
         <w:rPr>
           <w:rFonts w:ascii="Courier New" w:eastAsia="Times New Roman" w:hAnsi="Courier New" w:cs="Courier New"/>
-          <w:sz w:val="20"/>
-          <w:szCs w:val="20"/>
+          <w:b w:val="0"/>
+          <w:bCs w:val="0"/>
+          <w:smallCaps w:val="0"/>
+          <w:color w:val="auto"/>
+          <w:sz w:val="20"/>
+          <w:szCs w:val="20"/>
+          <w:lang w:val="en-US"/>
         </w:rPr>
         <w:t xml:space="preserve"> &lt;- </w:t>
       </w:r>
@@ -4981,8 +5092,13 @@
       <w:r>
         <w:rPr>
           <w:rFonts w:ascii="Courier New" w:eastAsia="Times New Roman" w:hAnsi="Courier New" w:cs="Courier New"/>
-          <w:sz w:val="20"/>
-          <w:szCs w:val="20"/>
+          <w:b w:val="0"/>
+          <w:bCs w:val="0"/>
+          <w:smallCaps w:val="0"/>
+          <w:color w:val="auto"/>
+          <w:sz w:val="20"/>
+          <w:szCs w:val="20"/>
+          <w:lang w:val="en-US"/>
         </w:rPr>
         <w:t>detectCores</w:t>
       </w:r>
@@ -4990,27 +5106,42 @@
       <w:r>
         <w:rPr>
           <w:rFonts w:ascii="Courier New" w:eastAsia="Times New Roman" w:hAnsi="Courier New" w:cs="Courier New"/>
-          <w:sz w:val="20"/>
-          <w:szCs w:val="20"/>
+          <w:b w:val="0"/>
+          <w:bCs w:val="0"/>
+          <w:smallCaps w:val="0"/>
+          <w:color w:val="auto"/>
+          <w:sz w:val="20"/>
+          <w:szCs w:val="20"/>
+          <w:lang w:val="en-US"/>
         </w:rPr>
         <w:t>()</w:t>
       </w:r>
     </w:p>
     <w:p>
       <w:pPr>
-        <w:pStyle w:val="StatReport"/>
+        <w:pStyle w:val="StatHead1"/>
         <w:spacing w:after="0"/>
         <w:rPr>
           <w:rFonts w:ascii="Courier New" w:eastAsia="Times New Roman" w:hAnsi="Courier New" w:cs="Courier New"/>
-          <w:sz w:val="20"/>
-          <w:szCs w:val="20"/>
-        </w:rPr>
-      </w:pPr>
-      <w:r>
-        <w:rPr>
-          <w:rFonts w:ascii="Courier New" w:eastAsia="Times New Roman" w:hAnsi="Courier New" w:cs="Courier New"/>
-          <w:sz w:val="20"/>
-          <w:szCs w:val="20"/>
+          <w:b w:val="0"/>
+          <w:bCs w:val="0"/>
+          <w:smallCaps w:val="0"/>
+          <w:color w:val="auto"/>
+          <w:sz w:val="20"/>
+          <w:szCs w:val="20"/>
+          <w:lang w:val="en-US"/>
+        </w:rPr>
+      </w:pPr>
+      <w:r>
+        <w:rPr>
+          <w:rFonts w:ascii="Courier New" w:eastAsia="Times New Roman" w:hAnsi="Courier New" w:cs="Courier New"/>
+          <w:b w:val="0"/>
+          <w:bCs w:val="0"/>
+          <w:smallCaps w:val="0"/>
+          <w:color w:val="auto"/>
+          <w:sz w:val="20"/>
+          <w:szCs w:val="20"/>
+          <w:lang w:val="en-US"/>
         </w:rPr>
         <w:t xml:space="preserve">  </w:t>
       </w:r>
@@ -5019,8 +5150,13 @@
       <w:r>
         <w:rPr>
           <w:rFonts w:ascii="Courier New" w:eastAsia="Times New Roman" w:hAnsi="Courier New" w:cs="Courier New"/>
-          <w:sz w:val="20"/>
-          <w:szCs w:val="20"/>
+          <w:b w:val="0"/>
+          <w:bCs w:val="0"/>
+          <w:smallCaps w:val="0"/>
+          <w:color w:val="auto"/>
+          <w:sz w:val="20"/>
+          <w:szCs w:val="20"/>
+          <w:lang w:val="en-US"/>
         </w:rPr>
         <w:t>myClust</w:t>
       </w:r>
@@ -5029,8 +5165,13 @@
       <w:r>
         <w:rPr>
           <w:rFonts w:ascii="Courier New" w:eastAsia="Times New Roman" w:hAnsi="Courier New" w:cs="Courier New"/>
-          <w:sz w:val="20"/>
-          <w:szCs w:val="20"/>
+          <w:b w:val="0"/>
+          <w:bCs w:val="0"/>
+          <w:smallCaps w:val="0"/>
+          <w:color w:val="auto"/>
+          <w:sz w:val="20"/>
+          <w:szCs w:val="20"/>
+          <w:lang w:val="en-US"/>
         </w:rPr>
         <w:t xml:space="preserve"> &lt;- </w:t>
       </w:r>
@@ -5038,8 +5179,13 @@
       <w:r>
         <w:rPr>
           <w:rFonts w:ascii="Courier New" w:eastAsia="Times New Roman" w:hAnsi="Courier New" w:cs="Courier New"/>
-          <w:sz w:val="20"/>
-          <w:szCs w:val="20"/>
+          <w:b w:val="0"/>
+          <w:bCs w:val="0"/>
+          <w:smallCaps w:val="0"/>
+          <w:color w:val="auto"/>
+          <w:sz w:val="20"/>
+          <w:szCs w:val="20"/>
+          <w:lang w:val="en-US"/>
         </w:rPr>
         <w:t>makeCluster</w:t>
       </w:r>
@@ -5047,46 +5193,71 @@
       <w:r>
         <w:rPr>
           <w:rFonts w:ascii="Courier New" w:eastAsia="Times New Roman" w:hAnsi="Courier New" w:cs="Courier New"/>
-          <w:sz w:val="20"/>
-          <w:szCs w:val="20"/>
-        </w:rPr>
-        <w:t>(nCores-1, type = "FORK")</w:t>
-      </w:r>
-    </w:p>
-    <w:p>
-      <w:pPr>
-        <w:pStyle w:val="StatReport"/>
+          <w:b w:val="0"/>
+          <w:bCs w:val="0"/>
+          <w:smallCaps w:val="0"/>
+          <w:color w:val="auto"/>
+          <w:sz w:val="20"/>
+          <w:szCs w:val="20"/>
+          <w:lang w:val="en-US"/>
+        </w:rPr>
+        <w:t>(nCores-1, type = "PSOCK")</w:t>
+      </w:r>
+    </w:p>
+    <w:p>
+      <w:pPr>
+        <w:pStyle w:val="StatHead1"/>
         <w:spacing w:after="0"/>
         <w:rPr>
           <w:rFonts w:ascii="Courier New" w:eastAsia="Times New Roman" w:hAnsi="Courier New" w:cs="Courier New"/>
-          <w:sz w:val="20"/>
-          <w:szCs w:val="20"/>
-        </w:rPr>
-      </w:pPr>
-      <w:r>
-        <w:rPr>
-          <w:rFonts w:ascii="Courier New" w:eastAsia="Times New Roman" w:hAnsi="Courier New" w:cs="Courier New"/>
-          <w:sz w:val="20"/>
-          <w:szCs w:val="20"/>
+          <w:b w:val="0"/>
+          <w:bCs w:val="0"/>
+          <w:smallCaps w:val="0"/>
+          <w:color w:val="auto"/>
+          <w:sz w:val="20"/>
+          <w:szCs w:val="20"/>
+          <w:lang w:val="en-US"/>
+        </w:rPr>
+      </w:pPr>
+      <w:r>
+        <w:rPr>
+          <w:rFonts w:ascii="Courier New" w:eastAsia="Times New Roman" w:hAnsi="Courier New" w:cs="Courier New"/>
+          <w:b w:val="0"/>
+          <w:bCs w:val="0"/>
+          <w:smallCaps w:val="0"/>
+          <w:color w:val="auto"/>
+          <w:sz w:val="20"/>
+          <w:szCs w:val="20"/>
+          <w:lang w:val="en-US"/>
         </w:rPr>
         <w:t xml:space="preserve">  </w:t>
       </w:r>
     </w:p>
     <w:p>
       <w:pPr>
-        <w:pStyle w:val="StatReport"/>
+        <w:pStyle w:val="StatHead1"/>
         <w:spacing w:after="0"/>
         <w:rPr>
           <w:rFonts w:ascii="Courier New" w:eastAsia="Times New Roman" w:hAnsi="Courier New" w:cs="Courier New"/>
-          <w:sz w:val="20"/>
-          <w:szCs w:val="20"/>
-        </w:rPr>
-      </w:pPr>
-      <w:r>
-        <w:rPr>
-          <w:rFonts w:ascii="Courier New" w:eastAsia="Times New Roman" w:hAnsi="Courier New" w:cs="Courier New"/>
-          <w:sz w:val="20"/>
-          <w:szCs w:val="20"/>
+          <w:b w:val="0"/>
+          <w:bCs w:val="0"/>
+          <w:smallCaps w:val="0"/>
+          <w:color w:val="auto"/>
+          <w:sz w:val="20"/>
+          <w:szCs w:val="20"/>
+          <w:lang w:val="en-US"/>
+        </w:rPr>
+      </w:pPr>
+      <w:r>
+        <w:rPr>
+          <w:rFonts w:ascii="Courier New" w:eastAsia="Times New Roman" w:hAnsi="Courier New" w:cs="Courier New"/>
+          <w:b w:val="0"/>
+          <w:bCs w:val="0"/>
+          <w:smallCaps w:val="0"/>
+          <w:color w:val="auto"/>
+          <w:sz w:val="20"/>
+          <w:szCs w:val="20"/>
+          <w:lang w:val="en-US"/>
         </w:rPr>
         <w:t xml:space="preserve">  # </w:t>
       </w:r>
@@ -5094,8 +5265,13 @@
       <w:r>
         <w:rPr>
           <w:rFonts w:ascii="Courier New" w:eastAsia="Times New Roman" w:hAnsi="Courier New" w:cs="Courier New"/>
-          <w:sz w:val="20"/>
-          <w:szCs w:val="20"/>
+          <w:b w:val="0"/>
+          <w:bCs w:val="0"/>
+          <w:smallCaps w:val="0"/>
+          <w:color w:val="auto"/>
+          <w:sz w:val="20"/>
+          <w:szCs w:val="20"/>
+          <w:lang w:val="en-US"/>
         </w:rPr>
         <w:t>save</w:t>
       </w:r>
@@ -5103,27 +5279,42 @@
       <w:r>
         <w:rPr>
           <w:rFonts w:ascii="Courier New" w:eastAsia="Times New Roman" w:hAnsi="Courier New" w:cs="Courier New"/>
-          <w:sz w:val="20"/>
-          <w:szCs w:val="20"/>
+          <w:b w:val="0"/>
+          <w:bCs w:val="0"/>
+          <w:smallCaps w:val="0"/>
+          <w:color w:val="auto"/>
+          <w:sz w:val="20"/>
+          <w:szCs w:val="20"/>
+          <w:lang w:val="en-US"/>
         </w:rPr>
         <w:t xml:space="preserve"> x covariates into list</w:t>
       </w:r>
     </w:p>
     <w:p>
       <w:pPr>
-        <w:pStyle w:val="StatReport"/>
+        <w:pStyle w:val="StatHead1"/>
         <w:spacing w:after="0"/>
         <w:rPr>
           <w:rFonts w:ascii="Courier New" w:eastAsia="Times New Roman" w:hAnsi="Courier New" w:cs="Courier New"/>
-          <w:sz w:val="20"/>
-          <w:szCs w:val="20"/>
-        </w:rPr>
-      </w:pPr>
-      <w:r>
-        <w:rPr>
-          <w:rFonts w:ascii="Courier New" w:eastAsia="Times New Roman" w:hAnsi="Courier New" w:cs="Courier New"/>
-          <w:sz w:val="20"/>
-          <w:szCs w:val="20"/>
+          <w:b w:val="0"/>
+          <w:bCs w:val="0"/>
+          <w:smallCaps w:val="0"/>
+          <w:color w:val="auto"/>
+          <w:sz w:val="20"/>
+          <w:szCs w:val="20"/>
+          <w:lang w:val="en-US"/>
+        </w:rPr>
+      </w:pPr>
+      <w:r>
+        <w:rPr>
+          <w:rFonts w:ascii="Courier New" w:eastAsia="Times New Roman" w:hAnsi="Courier New" w:cs="Courier New"/>
+          <w:b w:val="0"/>
+          <w:bCs w:val="0"/>
+          <w:smallCaps w:val="0"/>
+          <w:color w:val="auto"/>
+          <w:sz w:val="20"/>
+          <w:szCs w:val="20"/>
+          <w:lang w:val="en-US"/>
         </w:rPr>
         <w:t xml:space="preserve">  </w:t>
       </w:r>
@@ -5132,8 +5323,13 @@
       <w:r>
         <w:rPr>
           <w:rFonts w:ascii="Courier New" w:eastAsia="Times New Roman" w:hAnsi="Courier New" w:cs="Courier New"/>
-          <w:sz w:val="20"/>
-          <w:szCs w:val="20"/>
+          <w:b w:val="0"/>
+          <w:bCs w:val="0"/>
+          <w:smallCaps w:val="0"/>
+          <w:color w:val="auto"/>
+          <w:sz w:val="20"/>
+          <w:szCs w:val="20"/>
+          <w:lang w:val="en-US"/>
         </w:rPr>
         <w:t>xDat</w:t>
       </w:r>
@@ -5142,64 +5338,42 @@
       <w:r>
         <w:rPr>
           <w:rFonts w:ascii="Courier New" w:eastAsia="Times New Roman" w:hAnsi="Courier New" w:cs="Courier New"/>
-          <w:sz w:val="20"/>
-          <w:szCs w:val="20"/>
+          <w:b w:val="0"/>
+          <w:bCs w:val="0"/>
+          <w:smallCaps w:val="0"/>
+          <w:color w:val="auto"/>
+          <w:sz w:val="20"/>
+          <w:szCs w:val="20"/>
+          <w:lang w:val="en-US"/>
         </w:rPr>
         <w:t xml:space="preserve"> &lt;- list(...)</w:t>
       </w:r>
     </w:p>
     <w:p>
       <w:pPr>
-        <w:pStyle w:val="StatReport"/>
+        <w:pStyle w:val="StatHead1"/>
         <w:spacing w:after="0"/>
         <w:rPr>
           <w:rFonts w:ascii="Courier New" w:eastAsia="Times New Roman" w:hAnsi="Courier New" w:cs="Courier New"/>
-          <w:sz w:val="20"/>
-          <w:szCs w:val="20"/>
-        </w:rPr>
-      </w:pPr>
-      <w:r>
-        <w:rPr>
-          <w:rFonts w:ascii="Courier New" w:eastAsia="Times New Roman" w:hAnsi="Courier New" w:cs="Courier New"/>
-          <w:sz w:val="20"/>
-          <w:szCs w:val="20"/>
-        </w:rPr>
-        <w:t xml:space="preserve">  # </w:t>
-      </w:r>
-      <w:proofErr w:type="gramStart"/>
-      <w:r>
-        <w:rPr>
-          <w:rFonts w:ascii="Courier New" w:eastAsia="Times New Roman" w:hAnsi="Courier New" w:cs="Courier New"/>
-          <w:sz w:val="20"/>
-          <w:szCs w:val="20"/>
-        </w:rPr>
-        <w:t>create</w:t>
-      </w:r>
-      <w:proofErr w:type="gramEnd"/>
-      <w:r>
-        <w:rPr>
-          <w:rFonts w:ascii="Courier New" w:eastAsia="Times New Roman" w:hAnsi="Courier New" w:cs="Courier New"/>
-          <w:sz w:val="20"/>
-          <w:szCs w:val="20"/>
-        </w:rPr>
-        <w:t xml:space="preserve"> data matrix in one step by using scale function only once</w:t>
-      </w:r>
-    </w:p>
-    <w:p>
-      <w:pPr>
-        <w:pStyle w:val="StatReport"/>
-        <w:spacing w:after="0"/>
-        <w:rPr>
-          <w:rFonts w:ascii="Courier New" w:eastAsia="Times New Roman" w:hAnsi="Courier New" w:cs="Courier New"/>
-          <w:sz w:val="20"/>
-          <w:szCs w:val="20"/>
-        </w:rPr>
-      </w:pPr>
-      <w:r>
-        <w:rPr>
-          <w:rFonts w:ascii="Courier New" w:eastAsia="Times New Roman" w:hAnsi="Courier New" w:cs="Courier New"/>
-          <w:sz w:val="20"/>
-          <w:szCs w:val="20"/>
+          <w:b w:val="0"/>
+          <w:bCs w:val="0"/>
+          <w:smallCaps w:val="0"/>
+          <w:color w:val="auto"/>
+          <w:sz w:val="20"/>
+          <w:szCs w:val="20"/>
+          <w:lang w:val="en-US"/>
+        </w:rPr>
+      </w:pPr>
+      <w:r>
+        <w:rPr>
+          <w:rFonts w:ascii="Courier New" w:eastAsia="Times New Roman" w:hAnsi="Courier New" w:cs="Courier New"/>
+          <w:b w:val="0"/>
+          <w:bCs w:val="0"/>
+          <w:smallCaps w:val="0"/>
+          <w:color w:val="auto"/>
+          <w:sz w:val="20"/>
+          <w:szCs w:val="20"/>
+          <w:lang w:val="en-US"/>
         </w:rPr>
         <w:t xml:space="preserve">  </w:t>
       </w:r>
@@ -5208,204 +5382,445 @@
       <w:r>
         <w:rPr>
           <w:rFonts w:ascii="Courier New" w:eastAsia="Times New Roman" w:hAnsi="Courier New" w:cs="Courier New"/>
-          <w:sz w:val="20"/>
-          <w:szCs w:val="20"/>
-        </w:rPr>
-        <w:t>scaleData</w:t>
+          <w:b w:val="0"/>
+          <w:bCs w:val="0"/>
+          <w:smallCaps w:val="0"/>
+          <w:color w:val="auto"/>
+          <w:sz w:val="20"/>
+          <w:szCs w:val="20"/>
+          <w:lang w:val="en-US"/>
+        </w:rPr>
+        <w:t>xDat</w:t>
       </w:r>
       <w:proofErr w:type="spellEnd"/>
       <w:proofErr w:type="gramEnd"/>
       <w:r>
         <w:rPr>
           <w:rFonts w:ascii="Courier New" w:eastAsia="Times New Roman" w:hAnsi="Courier New" w:cs="Courier New"/>
-          <w:sz w:val="20"/>
-          <w:szCs w:val="20"/>
-        </w:rPr>
-        <w:t xml:space="preserve"> &lt;- </w:t>
+          <w:b w:val="0"/>
+          <w:bCs w:val="0"/>
+          <w:smallCaps w:val="0"/>
+          <w:color w:val="auto"/>
+          <w:sz w:val="20"/>
+          <w:szCs w:val="20"/>
+          <w:lang w:val="en-US"/>
+        </w:rPr>
+        <w:t>[["</w:t>
       </w:r>
       <w:proofErr w:type="spellStart"/>
       <w:r>
         <w:rPr>
           <w:rFonts w:ascii="Courier New" w:eastAsia="Times New Roman" w:hAnsi="Courier New" w:cs="Courier New"/>
-          <w:sz w:val="20"/>
-          <w:szCs w:val="20"/>
-        </w:rPr>
-        <w:t>cbind</w:t>
+          <w:b w:val="0"/>
+          <w:bCs w:val="0"/>
+          <w:smallCaps w:val="0"/>
+          <w:color w:val="auto"/>
+          <w:sz w:val="20"/>
+          <w:szCs w:val="20"/>
+          <w:lang w:val="en-US"/>
+        </w:rPr>
+        <w:t>yDat</w:t>
       </w:r>
       <w:proofErr w:type="spellEnd"/>
       <w:r>
         <w:rPr>
           <w:rFonts w:ascii="Courier New" w:eastAsia="Times New Roman" w:hAnsi="Courier New" w:cs="Courier New"/>
-          <w:sz w:val="20"/>
-          <w:szCs w:val="20"/>
-        </w:rPr>
-        <w:t>(1, scale(</w:t>
+          <w:b w:val="0"/>
+          <w:bCs w:val="0"/>
+          <w:smallCaps w:val="0"/>
+          <w:color w:val="auto"/>
+          <w:sz w:val="20"/>
+          <w:szCs w:val="20"/>
+          <w:lang w:val="en-US"/>
+        </w:rPr>
+        <w:t xml:space="preserve">"]] &lt;- </w:t>
       </w:r>
       <w:proofErr w:type="spellStart"/>
       <w:r>
         <w:rPr>
           <w:rFonts w:ascii="Courier New" w:eastAsia="Times New Roman" w:hAnsi="Courier New" w:cs="Courier New"/>
-          <w:sz w:val="20"/>
-          <w:szCs w:val="20"/>
-        </w:rPr>
-        <w:t>do.call</w:t>
+          <w:b w:val="0"/>
+          <w:bCs w:val="0"/>
+          <w:smallCaps w:val="0"/>
+          <w:color w:val="auto"/>
+          <w:sz w:val="20"/>
+          <w:szCs w:val="20"/>
+          <w:lang w:val="en-US"/>
+        </w:rPr>
+        <w:t>yDat</w:t>
       </w:r>
       <w:proofErr w:type="spellEnd"/>
-      <w:r>
-        <w:rPr>
-          <w:rFonts w:ascii="Courier New" w:eastAsia="Times New Roman" w:hAnsi="Courier New" w:cs="Courier New"/>
-          <w:sz w:val="20"/>
-          <w:szCs w:val="20"/>
-        </w:rPr>
-        <w:t>(</w:t>
+    </w:p>
+    <w:p>
+      <w:pPr>
+        <w:pStyle w:val="StatHead1"/>
+        <w:spacing w:after="0"/>
+        <w:rPr>
+          <w:rFonts w:ascii="Courier New" w:eastAsia="Times New Roman" w:hAnsi="Courier New" w:cs="Courier New"/>
+          <w:b w:val="0"/>
+          <w:bCs w:val="0"/>
+          <w:smallCaps w:val="0"/>
+          <w:color w:val="auto"/>
+          <w:sz w:val="20"/>
+          <w:szCs w:val="20"/>
+          <w:lang w:val="en-US"/>
+        </w:rPr>
+      </w:pPr>
+      <w:r>
+        <w:rPr>
+          <w:rFonts w:ascii="Courier New" w:eastAsia="Times New Roman" w:hAnsi="Courier New" w:cs="Courier New"/>
+          <w:b w:val="0"/>
+          <w:bCs w:val="0"/>
+          <w:smallCaps w:val="0"/>
+          <w:color w:val="auto"/>
+          <w:sz w:val="20"/>
+          <w:szCs w:val="20"/>
+          <w:lang w:val="en-US"/>
+        </w:rPr>
+        <w:t xml:space="preserve">  # </w:t>
+      </w:r>
+      <w:proofErr w:type="gramStart"/>
+      <w:r>
+        <w:rPr>
+          <w:rFonts w:ascii="Courier New" w:eastAsia="Times New Roman" w:hAnsi="Courier New" w:cs="Courier New"/>
+          <w:b w:val="0"/>
+          <w:bCs w:val="0"/>
+          <w:smallCaps w:val="0"/>
+          <w:color w:val="auto"/>
+          <w:sz w:val="20"/>
+          <w:szCs w:val="20"/>
+          <w:lang w:val="en-US"/>
+        </w:rPr>
+        <w:t>create</w:t>
+      </w:r>
+      <w:proofErr w:type="gramEnd"/>
+      <w:r>
+        <w:rPr>
+          <w:rFonts w:ascii="Courier New" w:eastAsia="Times New Roman" w:hAnsi="Courier New" w:cs="Courier New"/>
+          <w:b w:val="0"/>
+          <w:bCs w:val="0"/>
+          <w:smallCaps w:val="0"/>
+          <w:color w:val="auto"/>
+          <w:sz w:val="20"/>
+          <w:szCs w:val="20"/>
+          <w:lang w:val="en-US"/>
+        </w:rPr>
+        <w:t xml:space="preserve"> data matrix in one step</w:t>
+      </w:r>
+    </w:p>
+    <w:p>
+      <w:pPr>
+        <w:pStyle w:val="StatHead1"/>
+        <w:spacing w:after="0"/>
+        <w:rPr>
+          <w:rFonts w:ascii="Courier New" w:eastAsia="Times New Roman" w:hAnsi="Courier New" w:cs="Courier New"/>
+          <w:b w:val="0"/>
+          <w:bCs w:val="0"/>
+          <w:smallCaps w:val="0"/>
+          <w:color w:val="auto"/>
+          <w:sz w:val="20"/>
+          <w:szCs w:val="20"/>
+          <w:lang w:val="en-US"/>
+        </w:rPr>
+      </w:pPr>
+      <w:r>
+        <w:rPr>
+          <w:rFonts w:ascii="Courier New" w:eastAsia="Times New Roman" w:hAnsi="Courier New" w:cs="Courier New"/>
+          <w:b w:val="0"/>
+          <w:bCs w:val="0"/>
+          <w:smallCaps w:val="0"/>
+          <w:color w:val="auto"/>
+          <w:sz w:val="20"/>
+          <w:szCs w:val="20"/>
+          <w:lang w:val="en-US"/>
+        </w:rPr>
+        <w:t xml:space="preserve">  </w:t>
       </w:r>
       <w:proofErr w:type="spellStart"/>
-      <w:r>
-        <w:rPr>
-          <w:rFonts w:ascii="Courier New" w:eastAsia="Times New Roman" w:hAnsi="Courier New" w:cs="Courier New"/>
-          <w:sz w:val="20"/>
-          <w:szCs w:val="20"/>
-        </w:rPr>
-        <w:t>cbind</w:t>
-      </w:r>
-      <w:proofErr w:type="spellEnd"/>
-      <w:r>
-        <w:rPr>
-          <w:rFonts w:ascii="Courier New" w:eastAsia="Times New Roman" w:hAnsi="Courier New" w:cs="Courier New"/>
-          <w:sz w:val="20"/>
-          <w:szCs w:val="20"/>
-        </w:rPr>
-        <w:t xml:space="preserve">, </w:t>
-      </w:r>
-      <w:proofErr w:type="spellStart"/>
-      <w:r>
-        <w:rPr>
-          <w:rFonts w:ascii="Courier New" w:eastAsia="Times New Roman" w:hAnsi="Courier New" w:cs="Courier New"/>
-          <w:sz w:val="20"/>
-          <w:szCs w:val="20"/>
-        </w:rPr>
-        <w:t>xDat</w:t>
-      </w:r>
-      <w:proofErr w:type="spellEnd"/>
-      <w:r>
-        <w:rPr>
-          <w:rFonts w:ascii="Courier New" w:eastAsia="Times New Roman" w:hAnsi="Courier New" w:cs="Courier New"/>
-          <w:sz w:val="20"/>
-          <w:szCs w:val="20"/>
-        </w:rPr>
-        <w:t xml:space="preserve">, </w:t>
-      </w:r>
-      <w:proofErr w:type="spellStart"/>
-      <w:r>
-        <w:rPr>
-          <w:rFonts w:ascii="Courier New" w:eastAsia="Times New Roman" w:hAnsi="Courier New" w:cs="Courier New"/>
-          <w:sz w:val="20"/>
-          <w:szCs w:val="20"/>
-        </w:rPr>
-        <w:t>yDat</w:t>
-      </w:r>
-      <w:proofErr w:type="spellEnd"/>
-      <w:r>
-        <w:rPr>
-          <w:rFonts w:ascii="Courier New" w:eastAsia="Times New Roman" w:hAnsi="Courier New" w:cs="Courier New"/>
-          <w:sz w:val="20"/>
-          <w:szCs w:val="20"/>
-        </w:rPr>
-        <w:t>), scale =F ))</w:t>
-      </w:r>
-    </w:p>
-    <w:p>
-      <w:pPr>
-        <w:pStyle w:val="StatReport"/>
-        <w:spacing w:after="0"/>
-        <w:rPr>
-          <w:rFonts w:ascii="Courier New" w:eastAsia="Times New Roman" w:hAnsi="Courier New" w:cs="Courier New"/>
-          <w:sz w:val="20"/>
-          <w:szCs w:val="20"/>
-        </w:rPr>
-      </w:pPr>
-    </w:p>
-    <w:p>
-      <w:pPr>
-        <w:pStyle w:val="StatReport"/>
-        <w:spacing w:after="0"/>
-        <w:rPr>
-          <w:rFonts w:ascii="Courier New" w:eastAsia="Times New Roman" w:hAnsi="Courier New" w:cs="Courier New"/>
-          <w:sz w:val="20"/>
-          <w:szCs w:val="20"/>
-        </w:rPr>
-      </w:pPr>
-      <w:r>
-        <w:rPr>
-          <w:rFonts w:ascii="Courier New" w:eastAsia="Times New Roman" w:hAnsi="Courier New" w:cs="Courier New"/>
-          <w:sz w:val="20"/>
-          <w:szCs w:val="20"/>
-        </w:rPr>
-        <w:t xml:space="preserve">  N &lt;- length</w:t>
-      </w:r>
       <w:proofErr w:type="gramStart"/>
       <w:r>
         <w:rPr>
           <w:rFonts w:ascii="Courier New" w:eastAsia="Times New Roman" w:hAnsi="Courier New" w:cs="Courier New"/>
-          <w:sz w:val="20"/>
-          <w:szCs w:val="20"/>
-        </w:rPr>
-        <w:t xml:space="preserve">( </w:t>
-      </w:r>
-      <w:proofErr w:type="spellStart"/>
-      <w:r>
-        <w:rPr>
-          <w:rFonts w:ascii="Courier New" w:eastAsia="Times New Roman" w:hAnsi="Courier New" w:cs="Courier New"/>
-          <w:sz w:val="20"/>
-          <w:szCs w:val="20"/>
-        </w:rPr>
-        <w:t>yDat</w:t>
+          <w:b w:val="0"/>
+          <w:bCs w:val="0"/>
+          <w:smallCaps w:val="0"/>
+          <w:color w:val="auto"/>
+          <w:sz w:val="20"/>
+          <w:szCs w:val="20"/>
+          <w:lang w:val="en-US"/>
+        </w:rPr>
+        <w:t>scaleData</w:t>
       </w:r>
       <w:proofErr w:type="spellEnd"/>
       <w:proofErr w:type="gramEnd"/>
       <w:r>
         <w:rPr>
           <w:rFonts w:ascii="Courier New" w:eastAsia="Times New Roman" w:hAnsi="Courier New" w:cs="Courier New"/>
-          <w:sz w:val="20"/>
-          <w:szCs w:val="20"/>
+          <w:b w:val="0"/>
+          <w:bCs w:val="0"/>
+          <w:smallCaps w:val="0"/>
+          <w:color w:val="auto"/>
+          <w:sz w:val="20"/>
+          <w:szCs w:val="20"/>
+          <w:lang w:val="en-US"/>
+        </w:rPr>
+        <w:t xml:space="preserve"> &lt;- </w:t>
+      </w:r>
+      <w:proofErr w:type="spellStart"/>
+      <w:r>
+        <w:rPr>
+          <w:rFonts w:ascii="Courier New" w:eastAsia="Times New Roman" w:hAnsi="Courier New" w:cs="Courier New"/>
+          <w:b w:val="0"/>
+          <w:bCs w:val="0"/>
+          <w:smallCaps w:val="0"/>
+          <w:color w:val="auto"/>
+          <w:sz w:val="20"/>
+          <w:szCs w:val="20"/>
+          <w:lang w:val="en-US"/>
+        </w:rPr>
+        <w:t>cbind</w:t>
+      </w:r>
+      <w:proofErr w:type="spellEnd"/>
+      <w:r>
+        <w:rPr>
+          <w:rFonts w:ascii="Courier New" w:eastAsia="Times New Roman" w:hAnsi="Courier New" w:cs="Courier New"/>
+          <w:b w:val="0"/>
+          <w:bCs w:val="0"/>
+          <w:smallCaps w:val="0"/>
+          <w:color w:val="auto"/>
+          <w:sz w:val="20"/>
+          <w:szCs w:val="20"/>
+          <w:lang w:val="en-US"/>
+        </w:rPr>
+        <w:t xml:space="preserve">(1, </w:t>
+      </w:r>
+      <w:proofErr w:type="spellStart"/>
+      <w:r>
+        <w:rPr>
+          <w:rFonts w:ascii="Courier New" w:eastAsia="Times New Roman" w:hAnsi="Courier New" w:cs="Courier New"/>
+          <w:b w:val="0"/>
+          <w:bCs w:val="0"/>
+          <w:smallCaps w:val="0"/>
+          <w:color w:val="auto"/>
+          <w:sz w:val="20"/>
+          <w:szCs w:val="20"/>
+          <w:lang w:val="en-US"/>
+        </w:rPr>
+        <w:t>do.call</w:t>
+      </w:r>
+      <w:proofErr w:type="spellEnd"/>
+      <w:r>
+        <w:rPr>
+          <w:rFonts w:ascii="Courier New" w:eastAsia="Times New Roman" w:hAnsi="Courier New" w:cs="Courier New"/>
+          <w:b w:val="0"/>
+          <w:bCs w:val="0"/>
+          <w:smallCaps w:val="0"/>
+          <w:color w:val="auto"/>
+          <w:sz w:val="20"/>
+          <w:szCs w:val="20"/>
+          <w:lang w:val="en-US"/>
+        </w:rPr>
+        <w:t>(</w:t>
+      </w:r>
+      <w:proofErr w:type="spellStart"/>
+      <w:r>
+        <w:rPr>
+          <w:rFonts w:ascii="Courier New" w:eastAsia="Times New Roman" w:hAnsi="Courier New" w:cs="Courier New"/>
+          <w:b w:val="0"/>
+          <w:bCs w:val="0"/>
+          <w:smallCaps w:val="0"/>
+          <w:color w:val="auto"/>
+          <w:sz w:val="20"/>
+          <w:szCs w:val="20"/>
+          <w:lang w:val="en-US"/>
+        </w:rPr>
+        <w:t>cbind</w:t>
+      </w:r>
+      <w:proofErr w:type="spellEnd"/>
+      <w:r>
+        <w:rPr>
+          <w:rFonts w:ascii="Courier New" w:eastAsia="Times New Roman" w:hAnsi="Courier New" w:cs="Courier New"/>
+          <w:b w:val="0"/>
+          <w:bCs w:val="0"/>
+          <w:smallCaps w:val="0"/>
+          <w:color w:val="auto"/>
+          <w:sz w:val="20"/>
+          <w:szCs w:val="20"/>
+          <w:lang w:val="en-US"/>
+        </w:rPr>
+        <w:t xml:space="preserve">, </w:t>
+      </w:r>
+      <w:proofErr w:type="spellStart"/>
+      <w:r>
+        <w:rPr>
+          <w:rFonts w:ascii="Courier New" w:eastAsia="Times New Roman" w:hAnsi="Courier New" w:cs="Courier New"/>
+          <w:b w:val="0"/>
+          <w:bCs w:val="0"/>
+          <w:smallCaps w:val="0"/>
+          <w:color w:val="auto"/>
+          <w:sz w:val="20"/>
+          <w:szCs w:val="20"/>
+          <w:lang w:val="en-US"/>
+        </w:rPr>
+        <w:t>xDat</w:t>
+      </w:r>
+      <w:proofErr w:type="spellEnd"/>
+      <w:r>
+        <w:rPr>
+          <w:rFonts w:ascii="Courier New" w:eastAsia="Times New Roman" w:hAnsi="Courier New" w:cs="Courier New"/>
+          <w:b w:val="0"/>
+          <w:bCs w:val="0"/>
+          <w:smallCaps w:val="0"/>
+          <w:color w:val="auto"/>
+          <w:sz w:val="20"/>
+          <w:szCs w:val="20"/>
+          <w:lang w:val="en-US"/>
+        </w:rPr>
+        <w:t>))</w:t>
+      </w:r>
+    </w:p>
+    <w:p>
+      <w:pPr>
+        <w:pStyle w:val="StatHead1"/>
+        <w:spacing w:after="0"/>
+        <w:rPr>
+          <w:rFonts w:ascii="Courier New" w:eastAsia="Times New Roman" w:hAnsi="Courier New" w:cs="Courier New"/>
+          <w:b w:val="0"/>
+          <w:bCs w:val="0"/>
+          <w:smallCaps w:val="0"/>
+          <w:color w:val="auto"/>
+          <w:sz w:val="20"/>
+          <w:szCs w:val="20"/>
+          <w:lang w:val="en-US"/>
+        </w:rPr>
+      </w:pPr>
+    </w:p>
+    <w:p>
+      <w:pPr>
+        <w:pStyle w:val="StatHead1"/>
+        <w:spacing w:after="0"/>
+        <w:rPr>
+          <w:rFonts w:ascii="Courier New" w:eastAsia="Times New Roman" w:hAnsi="Courier New" w:cs="Courier New"/>
+          <w:b w:val="0"/>
+          <w:bCs w:val="0"/>
+          <w:smallCaps w:val="0"/>
+          <w:color w:val="auto"/>
+          <w:sz w:val="20"/>
+          <w:szCs w:val="20"/>
+          <w:lang w:val="en-US"/>
+        </w:rPr>
+      </w:pPr>
+      <w:r>
+        <w:rPr>
+          <w:rFonts w:ascii="Courier New" w:eastAsia="Times New Roman" w:hAnsi="Courier New" w:cs="Courier New"/>
+          <w:b w:val="0"/>
+          <w:bCs w:val="0"/>
+          <w:smallCaps w:val="0"/>
+          <w:color w:val="auto"/>
+          <w:sz w:val="20"/>
+          <w:szCs w:val="20"/>
+          <w:lang w:val="en-US"/>
+        </w:rPr>
+        <w:t xml:space="preserve">  N &lt;- length</w:t>
+      </w:r>
+      <w:proofErr w:type="gramStart"/>
+      <w:r>
+        <w:rPr>
+          <w:rFonts w:ascii="Courier New" w:eastAsia="Times New Roman" w:hAnsi="Courier New" w:cs="Courier New"/>
+          <w:b w:val="0"/>
+          <w:bCs w:val="0"/>
+          <w:smallCaps w:val="0"/>
+          <w:color w:val="auto"/>
+          <w:sz w:val="20"/>
+          <w:szCs w:val="20"/>
+          <w:lang w:val="en-US"/>
+        </w:rPr>
+        <w:t xml:space="preserve">( </w:t>
+      </w:r>
+      <w:proofErr w:type="spellStart"/>
+      <w:r>
+        <w:rPr>
+          <w:rFonts w:ascii="Courier New" w:eastAsia="Times New Roman" w:hAnsi="Courier New" w:cs="Courier New"/>
+          <w:b w:val="0"/>
+          <w:bCs w:val="0"/>
+          <w:smallCaps w:val="0"/>
+          <w:color w:val="auto"/>
+          <w:sz w:val="20"/>
+          <w:szCs w:val="20"/>
+          <w:lang w:val="en-US"/>
+        </w:rPr>
+        <w:t>yDat</w:t>
+      </w:r>
+      <w:proofErr w:type="spellEnd"/>
+      <w:proofErr w:type="gramEnd"/>
+      <w:r>
+        <w:rPr>
+          <w:rFonts w:ascii="Courier New" w:eastAsia="Times New Roman" w:hAnsi="Courier New" w:cs="Courier New"/>
+          <w:b w:val="0"/>
+          <w:bCs w:val="0"/>
+          <w:smallCaps w:val="0"/>
+          <w:color w:val="auto"/>
+          <w:sz w:val="20"/>
+          <w:szCs w:val="20"/>
+          <w:lang w:val="en-US"/>
         </w:rPr>
         <w:t xml:space="preserve"> ) </w:t>
       </w:r>
     </w:p>
     <w:p>
       <w:pPr>
-        <w:pStyle w:val="StatReport"/>
+        <w:pStyle w:val="StatHead1"/>
         <w:spacing w:after="0"/>
         <w:rPr>
           <w:rFonts w:ascii="Courier New" w:eastAsia="Times New Roman" w:hAnsi="Courier New" w:cs="Courier New"/>
-          <w:sz w:val="20"/>
-          <w:szCs w:val="20"/>
-        </w:rPr>
-      </w:pPr>
-      <w:r>
-        <w:rPr>
-          <w:rFonts w:ascii="Courier New" w:eastAsia="Times New Roman" w:hAnsi="Courier New" w:cs="Courier New"/>
-          <w:sz w:val="20"/>
-          <w:szCs w:val="20"/>
+          <w:b w:val="0"/>
+          <w:bCs w:val="0"/>
+          <w:smallCaps w:val="0"/>
+          <w:color w:val="auto"/>
+          <w:sz w:val="20"/>
+          <w:szCs w:val="20"/>
+          <w:lang w:val="en-US"/>
+        </w:rPr>
+      </w:pPr>
+      <w:r>
+        <w:rPr>
+          <w:rFonts w:ascii="Courier New" w:eastAsia="Times New Roman" w:hAnsi="Courier New" w:cs="Courier New"/>
+          <w:b w:val="0"/>
+          <w:bCs w:val="0"/>
+          <w:smallCaps w:val="0"/>
+          <w:color w:val="auto"/>
+          <w:sz w:val="20"/>
+          <w:szCs w:val="20"/>
+          <w:lang w:val="en-US"/>
         </w:rPr>
         <w:t xml:space="preserve">  </w:t>
       </w:r>
     </w:p>
     <w:p>
       <w:pPr>
-        <w:pStyle w:val="StatReport"/>
+        <w:pStyle w:val="StatHead1"/>
         <w:spacing w:after="0"/>
         <w:rPr>
           <w:rFonts w:ascii="Courier New" w:eastAsia="Times New Roman" w:hAnsi="Courier New" w:cs="Courier New"/>
-          <w:sz w:val="20"/>
-          <w:szCs w:val="20"/>
-        </w:rPr>
-      </w:pPr>
-      <w:r>
-        <w:rPr>
-          <w:rFonts w:ascii="Courier New" w:eastAsia="Times New Roman" w:hAnsi="Courier New" w:cs="Courier New"/>
-          <w:sz w:val="20"/>
-          <w:szCs w:val="20"/>
+          <w:b w:val="0"/>
+          <w:bCs w:val="0"/>
+          <w:smallCaps w:val="0"/>
+          <w:color w:val="auto"/>
+          <w:sz w:val="20"/>
+          <w:szCs w:val="20"/>
+          <w:lang w:val="en-US"/>
+        </w:rPr>
+      </w:pPr>
+      <w:r>
+        <w:rPr>
+          <w:rFonts w:ascii="Courier New" w:eastAsia="Times New Roman" w:hAnsi="Courier New" w:cs="Courier New"/>
+          <w:b w:val="0"/>
+          <w:bCs w:val="0"/>
+          <w:smallCaps w:val="0"/>
+          <w:color w:val="auto"/>
+          <w:sz w:val="20"/>
+          <w:szCs w:val="20"/>
+          <w:lang w:val="en-US"/>
         </w:rPr>
         <w:t xml:space="preserve">  # </w:t>
       </w:r>
@@ -5413,8 +5828,13 @@
       <w:r>
         <w:rPr>
           <w:rFonts w:ascii="Courier New" w:eastAsia="Times New Roman" w:hAnsi="Courier New" w:cs="Courier New"/>
-          <w:sz w:val="20"/>
-          <w:szCs w:val="20"/>
+          <w:b w:val="0"/>
+          <w:bCs w:val="0"/>
+          <w:smallCaps w:val="0"/>
+          <w:color w:val="auto"/>
+          <w:sz w:val="20"/>
+          <w:szCs w:val="20"/>
+          <w:lang w:val="en-US"/>
         </w:rPr>
         <w:t>pass</w:t>
       </w:r>
@@ -5422,27 +5842,42 @@
       <w:r>
         <w:rPr>
           <w:rFonts w:ascii="Courier New" w:eastAsia="Times New Roman" w:hAnsi="Courier New" w:cs="Courier New"/>
-          <w:sz w:val="20"/>
-          <w:szCs w:val="20"/>
+          <w:b w:val="0"/>
+          <w:bCs w:val="0"/>
+          <w:smallCaps w:val="0"/>
+          <w:color w:val="auto"/>
+          <w:sz w:val="20"/>
+          <w:szCs w:val="20"/>
+          <w:lang w:val="en-US"/>
         </w:rPr>
         <w:t xml:space="preserve"> scaled data to helper function to bootstrap</w:t>
       </w:r>
     </w:p>
     <w:p>
       <w:pPr>
-        <w:pStyle w:val="StatReport"/>
+        <w:pStyle w:val="StatHead1"/>
         <w:spacing w:after="0"/>
         <w:rPr>
           <w:rFonts w:ascii="Courier New" w:eastAsia="Times New Roman" w:hAnsi="Courier New" w:cs="Courier New"/>
-          <w:sz w:val="20"/>
-          <w:szCs w:val="20"/>
-        </w:rPr>
-      </w:pPr>
-      <w:r>
-        <w:rPr>
-          <w:rFonts w:ascii="Courier New" w:eastAsia="Times New Roman" w:hAnsi="Courier New" w:cs="Courier New"/>
-          <w:sz w:val="20"/>
-          <w:szCs w:val="20"/>
+          <w:b w:val="0"/>
+          <w:bCs w:val="0"/>
+          <w:smallCaps w:val="0"/>
+          <w:color w:val="auto"/>
+          <w:sz w:val="20"/>
+          <w:szCs w:val="20"/>
+          <w:lang w:val="en-US"/>
+        </w:rPr>
+      </w:pPr>
+      <w:r>
+        <w:rPr>
+          <w:rFonts w:ascii="Courier New" w:eastAsia="Times New Roman" w:hAnsi="Courier New" w:cs="Courier New"/>
+          <w:b w:val="0"/>
+          <w:bCs w:val="0"/>
+          <w:smallCaps w:val="0"/>
+          <w:color w:val="auto"/>
+          <w:sz w:val="20"/>
+          <w:szCs w:val="20"/>
+          <w:lang w:val="en-US"/>
         </w:rPr>
         <w:t xml:space="preserve">  </w:t>
       </w:r>
@@ -5451,8 +5886,13 @@
       <w:r>
         <w:rPr>
           <w:rFonts w:ascii="Courier New" w:eastAsia="Times New Roman" w:hAnsi="Courier New" w:cs="Courier New"/>
-          <w:sz w:val="20"/>
-          <w:szCs w:val="20"/>
+          <w:b w:val="0"/>
+          <w:bCs w:val="0"/>
+          <w:smallCaps w:val="0"/>
+          <w:color w:val="auto"/>
+          <w:sz w:val="20"/>
+          <w:szCs w:val="20"/>
+          <w:lang w:val="en-US"/>
         </w:rPr>
         <w:t>tempbootResults</w:t>
       </w:r>
@@ -5461,8 +5901,13 @@
       <w:r>
         <w:rPr>
           <w:rFonts w:ascii="Courier New" w:eastAsia="Times New Roman" w:hAnsi="Courier New" w:cs="Courier New"/>
-          <w:sz w:val="20"/>
-          <w:szCs w:val="20"/>
+          <w:b w:val="0"/>
+          <w:bCs w:val="0"/>
+          <w:smallCaps w:val="0"/>
+          <w:color w:val="auto"/>
+          <w:sz w:val="20"/>
+          <w:szCs w:val="20"/>
+          <w:lang w:val="en-US"/>
         </w:rPr>
         <w:t xml:space="preserve"> &lt;- </w:t>
       </w:r>
@@ -5470,8 +5915,13 @@
       <w:r>
         <w:rPr>
           <w:rFonts w:ascii="Courier New" w:eastAsia="Times New Roman" w:hAnsi="Courier New" w:cs="Courier New"/>
-          <w:sz w:val="20"/>
-          <w:szCs w:val="20"/>
+          <w:b w:val="0"/>
+          <w:bCs w:val="0"/>
+          <w:smallCaps w:val="0"/>
+          <w:color w:val="auto"/>
+          <w:sz w:val="20"/>
+          <w:szCs w:val="20"/>
+          <w:lang w:val="en-US"/>
         </w:rPr>
         <w:t>parLapply</w:t>
       </w:r>
@@ -5479,8 +5929,13 @@
       <w:r>
         <w:rPr>
           <w:rFonts w:ascii="Courier New" w:eastAsia="Times New Roman" w:hAnsi="Courier New" w:cs="Courier New"/>
-          <w:sz w:val="20"/>
-          <w:szCs w:val="20"/>
+          <w:b w:val="0"/>
+          <w:bCs w:val="0"/>
+          <w:smallCaps w:val="0"/>
+          <w:color w:val="auto"/>
+          <w:sz w:val="20"/>
+          <w:szCs w:val="20"/>
+          <w:lang w:val="en-US"/>
         </w:rPr>
         <w:t xml:space="preserve">( </w:t>
       </w:r>
@@ -5488,8 +5943,13 @@
       <w:r>
         <w:rPr>
           <w:rFonts w:ascii="Courier New" w:eastAsia="Times New Roman" w:hAnsi="Courier New" w:cs="Courier New"/>
-          <w:sz w:val="20"/>
-          <w:szCs w:val="20"/>
+          <w:b w:val="0"/>
+          <w:bCs w:val="0"/>
+          <w:smallCaps w:val="0"/>
+          <w:color w:val="auto"/>
+          <w:sz w:val="20"/>
+          <w:szCs w:val="20"/>
+          <w:lang w:val="en-US"/>
         </w:rPr>
         <w:t>myClust</w:t>
       </w:r>
@@ -5497,8 +5957,13 @@
       <w:r>
         <w:rPr>
           <w:rFonts w:ascii="Courier New" w:eastAsia="Times New Roman" w:hAnsi="Courier New" w:cs="Courier New"/>
-          <w:sz w:val="20"/>
-          <w:szCs w:val="20"/>
+          <w:b w:val="0"/>
+          <w:bCs w:val="0"/>
+          <w:smallCaps w:val="0"/>
+          <w:color w:val="auto"/>
+          <w:sz w:val="20"/>
+          <w:szCs w:val="20"/>
+          <w:lang w:val="en-US"/>
         </w:rPr>
         <w:t xml:space="preserve">, 1:nBoot, </w:t>
       </w:r>
@@ -5506,8 +5971,13 @@
       <w:r>
         <w:rPr>
           <w:rFonts w:ascii="Courier New" w:eastAsia="Times New Roman" w:hAnsi="Courier New" w:cs="Courier New"/>
-          <w:sz w:val="20"/>
-          <w:szCs w:val="20"/>
+          <w:b w:val="0"/>
+          <w:bCs w:val="0"/>
+          <w:smallCaps w:val="0"/>
+          <w:color w:val="auto"/>
+          <w:sz w:val="20"/>
+          <w:szCs w:val="20"/>
+          <w:lang w:val="en-US"/>
         </w:rPr>
         <w:t>parBootAnyCovars</w:t>
       </w:r>
@@ -5515,27 +5985,42 @@
       <w:r>
         <w:rPr>
           <w:rFonts w:ascii="Courier New" w:eastAsia="Times New Roman" w:hAnsi="Courier New" w:cs="Courier New"/>
-          <w:sz w:val="20"/>
-          <w:szCs w:val="20"/>
+          <w:b w:val="0"/>
+          <w:bCs w:val="0"/>
+          <w:smallCaps w:val="0"/>
+          <w:color w:val="auto"/>
+          <w:sz w:val="20"/>
+          <w:szCs w:val="20"/>
+          <w:lang w:val="en-US"/>
         </w:rPr>
         <w:t xml:space="preserve">, </w:t>
       </w:r>
     </w:p>
     <w:p>
       <w:pPr>
-        <w:pStyle w:val="StatReport"/>
+        <w:pStyle w:val="StatHead1"/>
         <w:spacing w:after="0"/>
         <w:rPr>
           <w:rFonts w:ascii="Courier New" w:eastAsia="Times New Roman" w:hAnsi="Courier New" w:cs="Courier New"/>
-          <w:sz w:val="20"/>
-          <w:szCs w:val="20"/>
-        </w:rPr>
-      </w:pPr>
-      <w:r>
-        <w:rPr>
-          <w:rFonts w:ascii="Courier New" w:eastAsia="Times New Roman" w:hAnsi="Courier New" w:cs="Courier New"/>
-          <w:sz w:val="20"/>
-          <w:szCs w:val="20"/>
+          <w:b w:val="0"/>
+          <w:bCs w:val="0"/>
+          <w:smallCaps w:val="0"/>
+          <w:color w:val="auto"/>
+          <w:sz w:val="20"/>
+          <w:szCs w:val="20"/>
+          <w:lang w:val="en-US"/>
+        </w:rPr>
+      </w:pPr>
+      <w:r>
+        <w:rPr>
+          <w:rFonts w:ascii="Courier New" w:eastAsia="Times New Roman" w:hAnsi="Courier New" w:cs="Courier New"/>
+          <w:b w:val="0"/>
+          <w:bCs w:val="0"/>
+          <w:smallCaps w:val="0"/>
+          <w:color w:val="auto"/>
+          <w:sz w:val="20"/>
+          <w:szCs w:val="20"/>
+          <w:lang w:val="en-US"/>
         </w:rPr>
         <w:t xml:space="preserve">                                </w:t>
       </w:r>
@@ -5544,8 +6029,13 @@
       <w:r>
         <w:rPr>
           <w:rFonts w:ascii="Courier New" w:eastAsia="Times New Roman" w:hAnsi="Courier New" w:cs="Courier New"/>
-          <w:sz w:val="20"/>
-          <w:szCs w:val="20"/>
+          <w:b w:val="0"/>
+          <w:bCs w:val="0"/>
+          <w:smallCaps w:val="0"/>
+          <w:color w:val="auto"/>
+          <w:sz w:val="20"/>
+          <w:szCs w:val="20"/>
+          <w:lang w:val="en-US"/>
         </w:rPr>
         <w:t>scaleData</w:t>
       </w:r>
@@ -5554,8 +6044,13 @@
       <w:r>
         <w:rPr>
           <w:rFonts w:ascii="Courier New" w:eastAsia="Times New Roman" w:hAnsi="Courier New" w:cs="Courier New"/>
-          <w:sz w:val="20"/>
-          <w:szCs w:val="20"/>
+          <w:b w:val="0"/>
+          <w:bCs w:val="0"/>
+          <w:smallCaps w:val="0"/>
+          <w:color w:val="auto"/>
+          <w:sz w:val="20"/>
+          <w:szCs w:val="20"/>
+          <w:lang w:val="en-US"/>
         </w:rPr>
         <w:t xml:space="preserve"> = </w:t>
       </w:r>
@@ -5563,8 +6058,13 @@
       <w:r>
         <w:rPr>
           <w:rFonts w:ascii="Courier New" w:eastAsia="Times New Roman" w:hAnsi="Courier New" w:cs="Courier New"/>
-          <w:sz w:val="20"/>
-          <w:szCs w:val="20"/>
+          <w:b w:val="0"/>
+          <w:bCs w:val="0"/>
+          <w:smallCaps w:val="0"/>
+          <w:color w:val="auto"/>
+          <w:sz w:val="20"/>
+          <w:szCs w:val="20"/>
+          <w:lang w:val="en-US"/>
         </w:rPr>
         <w:t>scaleData</w:t>
       </w:r>
@@ -5572,27 +6072,42 @@
       <w:r>
         <w:rPr>
           <w:rFonts w:ascii="Courier New" w:eastAsia="Times New Roman" w:hAnsi="Courier New" w:cs="Courier New"/>
-          <w:sz w:val="20"/>
-          <w:szCs w:val="20"/>
+          <w:b w:val="0"/>
+          <w:bCs w:val="0"/>
+          <w:smallCaps w:val="0"/>
+          <w:color w:val="auto"/>
+          <w:sz w:val="20"/>
+          <w:szCs w:val="20"/>
+          <w:lang w:val="en-US"/>
         </w:rPr>
         <w:t xml:space="preserve">, N = N ) </w:t>
       </w:r>
     </w:p>
     <w:p>
       <w:pPr>
-        <w:pStyle w:val="StatReport"/>
+        <w:pStyle w:val="StatHead1"/>
         <w:spacing w:after="0"/>
         <w:rPr>
           <w:rFonts w:ascii="Courier New" w:eastAsia="Times New Roman" w:hAnsi="Courier New" w:cs="Courier New"/>
-          <w:sz w:val="20"/>
-          <w:szCs w:val="20"/>
-        </w:rPr>
-      </w:pPr>
-      <w:r>
-        <w:rPr>
-          <w:rFonts w:ascii="Courier New" w:eastAsia="Times New Roman" w:hAnsi="Courier New" w:cs="Courier New"/>
-          <w:sz w:val="20"/>
-          <w:szCs w:val="20"/>
+          <w:b w:val="0"/>
+          <w:bCs w:val="0"/>
+          <w:smallCaps w:val="0"/>
+          <w:color w:val="auto"/>
+          <w:sz w:val="20"/>
+          <w:szCs w:val="20"/>
+          <w:lang w:val="en-US"/>
+        </w:rPr>
+      </w:pPr>
+      <w:r>
+        <w:rPr>
+          <w:rFonts w:ascii="Courier New" w:eastAsia="Times New Roman" w:hAnsi="Courier New" w:cs="Courier New"/>
+          <w:b w:val="0"/>
+          <w:bCs w:val="0"/>
+          <w:smallCaps w:val="0"/>
+          <w:color w:val="auto"/>
+          <w:sz w:val="20"/>
+          <w:szCs w:val="20"/>
+          <w:lang w:val="en-US"/>
         </w:rPr>
         <w:t xml:space="preserve">  # </w:t>
       </w:r>
@@ -5600,8 +6115,13 @@
       <w:r>
         <w:rPr>
           <w:rFonts w:ascii="Courier New" w:eastAsia="Times New Roman" w:hAnsi="Courier New" w:cs="Courier New"/>
-          <w:sz w:val="20"/>
-          <w:szCs w:val="20"/>
+          <w:b w:val="0"/>
+          <w:bCs w:val="0"/>
+          <w:smallCaps w:val="0"/>
+          <w:color w:val="auto"/>
+          <w:sz w:val="20"/>
+          <w:szCs w:val="20"/>
+          <w:lang w:val="en-US"/>
         </w:rPr>
         <w:t>save</w:t>
       </w:r>
@@ -5609,8 +6129,13 @@
       <w:r>
         <w:rPr>
           <w:rFonts w:ascii="Courier New" w:eastAsia="Times New Roman" w:hAnsi="Courier New" w:cs="Courier New"/>
-          <w:sz w:val="20"/>
-          <w:szCs w:val="20"/>
+          <w:b w:val="0"/>
+          <w:bCs w:val="0"/>
+          <w:smallCaps w:val="0"/>
+          <w:color w:val="auto"/>
+          <w:sz w:val="20"/>
+          <w:szCs w:val="20"/>
+          <w:lang w:val="en-US"/>
         </w:rPr>
         <w:t xml:space="preserve"> all </w:t>
       </w:r>
@@ -5618,8 +6143,13 @@
       <w:r>
         <w:rPr>
           <w:rFonts w:ascii="Courier New" w:eastAsia="Times New Roman" w:hAnsi="Courier New" w:cs="Courier New"/>
-          <w:sz w:val="20"/>
-          <w:szCs w:val="20"/>
+          <w:b w:val="0"/>
+          <w:bCs w:val="0"/>
+          <w:smallCaps w:val="0"/>
+          <w:color w:val="auto"/>
+          <w:sz w:val="20"/>
+          <w:szCs w:val="20"/>
+          <w:lang w:val="en-US"/>
         </w:rPr>
         <w:t>bootstap</w:t>
       </w:r>
@@ -5627,27 +6157,42 @@
       <w:r>
         <w:rPr>
           <w:rFonts w:ascii="Courier New" w:eastAsia="Times New Roman" w:hAnsi="Courier New" w:cs="Courier New"/>
-          <w:sz w:val="20"/>
-          <w:szCs w:val="20"/>
+          <w:b w:val="0"/>
+          <w:bCs w:val="0"/>
+          <w:smallCaps w:val="0"/>
+          <w:color w:val="auto"/>
+          <w:sz w:val="20"/>
+          <w:szCs w:val="20"/>
+          <w:lang w:val="en-US"/>
         </w:rPr>
         <w:t xml:space="preserve"> data into matrix and output</w:t>
       </w:r>
     </w:p>
     <w:p>
       <w:pPr>
-        <w:pStyle w:val="StatReport"/>
+        <w:pStyle w:val="StatHead1"/>
         <w:spacing w:after="0"/>
         <w:rPr>
           <w:rFonts w:ascii="Courier New" w:eastAsia="Times New Roman" w:hAnsi="Courier New" w:cs="Courier New"/>
-          <w:sz w:val="20"/>
-          <w:szCs w:val="20"/>
-        </w:rPr>
-      </w:pPr>
-      <w:r>
-        <w:rPr>
-          <w:rFonts w:ascii="Courier New" w:eastAsia="Times New Roman" w:hAnsi="Courier New" w:cs="Courier New"/>
-          <w:sz w:val="20"/>
-          <w:szCs w:val="20"/>
+          <w:b w:val="0"/>
+          <w:bCs w:val="0"/>
+          <w:smallCaps w:val="0"/>
+          <w:color w:val="auto"/>
+          <w:sz w:val="20"/>
+          <w:szCs w:val="20"/>
+          <w:lang w:val="en-US"/>
+        </w:rPr>
+      </w:pPr>
+      <w:r>
+        <w:rPr>
+          <w:rFonts w:ascii="Courier New" w:eastAsia="Times New Roman" w:hAnsi="Courier New" w:cs="Courier New"/>
+          <w:b w:val="0"/>
+          <w:bCs w:val="0"/>
+          <w:smallCaps w:val="0"/>
+          <w:color w:val="auto"/>
+          <w:sz w:val="20"/>
+          <w:szCs w:val="20"/>
+          <w:lang w:val="en-US"/>
         </w:rPr>
         <w:t xml:space="preserve">  </w:t>
       </w:r>
@@ -5655,8 +6200,13 @@
       <w:r>
         <w:rPr>
           <w:rFonts w:ascii="Courier New" w:eastAsia="Times New Roman" w:hAnsi="Courier New" w:cs="Courier New"/>
-          <w:sz w:val="20"/>
-          <w:szCs w:val="20"/>
+          <w:b w:val="0"/>
+          <w:bCs w:val="0"/>
+          <w:smallCaps w:val="0"/>
+          <w:color w:val="auto"/>
+          <w:sz w:val="20"/>
+          <w:szCs w:val="20"/>
+          <w:lang w:val="en-US"/>
         </w:rPr>
         <w:t>m</w:t>
       </w:r>
@@ -5664,8 +6214,13 @@
       <w:r>
         <w:rPr>
           <w:rFonts w:ascii="Courier New" w:eastAsia="Times New Roman" w:hAnsi="Courier New" w:cs="Courier New"/>
-          <w:sz w:val="20"/>
-          <w:szCs w:val="20"/>
+          <w:b w:val="0"/>
+          <w:bCs w:val="0"/>
+          <w:smallCaps w:val="0"/>
+          <w:color w:val="auto"/>
+          <w:sz w:val="20"/>
+          <w:szCs w:val="20"/>
+          <w:lang w:val="en-US"/>
         </w:rPr>
         <w:t xml:space="preserve"> &lt;- matrix( </w:t>
       </w:r>
@@ -5673,8 +6228,13 @@
       <w:r>
         <w:rPr>
           <w:rFonts w:ascii="Courier New" w:eastAsia="Times New Roman" w:hAnsi="Courier New" w:cs="Courier New"/>
-          <w:sz w:val="20"/>
-          <w:szCs w:val="20"/>
+          <w:b w:val="0"/>
+          <w:bCs w:val="0"/>
+          <w:smallCaps w:val="0"/>
+          <w:color w:val="auto"/>
+          <w:sz w:val="20"/>
+          <w:szCs w:val="20"/>
+          <w:lang w:val="en-US"/>
         </w:rPr>
         <w:t>unlist</w:t>
       </w:r>
@@ -5682,8 +6242,13 @@
       <w:r>
         <w:rPr>
           <w:rFonts w:ascii="Courier New" w:eastAsia="Times New Roman" w:hAnsi="Courier New" w:cs="Courier New"/>
-          <w:sz w:val="20"/>
-          <w:szCs w:val="20"/>
+          <w:b w:val="0"/>
+          <w:bCs w:val="0"/>
+          <w:smallCaps w:val="0"/>
+          <w:color w:val="auto"/>
+          <w:sz w:val="20"/>
+          <w:szCs w:val="20"/>
+          <w:lang w:val="en-US"/>
         </w:rPr>
         <w:t>(</w:t>
       </w:r>
@@ -5691,8 +6256,13 @@
       <w:r>
         <w:rPr>
           <w:rFonts w:ascii="Courier New" w:eastAsia="Times New Roman" w:hAnsi="Courier New" w:cs="Courier New"/>
-          <w:sz w:val="20"/>
-          <w:szCs w:val="20"/>
+          <w:b w:val="0"/>
+          <w:bCs w:val="0"/>
+          <w:smallCaps w:val="0"/>
+          <w:color w:val="auto"/>
+          <w:sz w:val="20"/>
+          <w:szCs w:val="20"/>
+          <w:lang w:val="en-US"/>
         </w:rPr>
         <w:t>tempbootResults</w:t>
       </w:r>
@@ -5700,8 +6270,13 @@
       <w:r>
         <w:rPr>
           <w:rFonts w:ascii="Courier New" w:eastAsia="Times New Roman" w:hAnsi="Courier New" w:cs="Courier New"/>
-          <w:sz w:val="20"/>
-          <w:szCs w:val="20"/>
+          <w:b w:val="0"/>
+          <w:bCs w:val="0"/>
+          <w:smallCaps w:val="0"/>
+          <w:color w:val="auto"/>
+          <w:sz w:val="20"/>
+          <w:szCs w:val="20"/>
+          <w:lang w:val="en-US"/>
         </w:rPr>
         <w:t xml:space="preserve">), </w:t>
       </w:r>
@@ -5709,8 +6284,13 @@
       <w:r>
         <w:rPr>
           <w:rFonts w:ascii="Courier New" w:eastAsia="Times New Roman" w:hAnsi="Courier New" w:cs="Courier New"/>
-          <w:sz w:val="20"/>
-          <w:szCs w:val="20"/>
+          <w:b w:val="0"/>
+          <w:bCs w:val="0"/>
+          <w:smallCaps w:val="0"/>
+          <w:color w:val="auto"/>
+          <w:sz w:val="20"/>
+          <w:szCs w:val="20"/>
+          <w:lang w:val="en-US"/>
         </w:rPr>
         <w:t>ncol</w:t>
       </w:r>
@@ -5718,8 +6298,13 @@
       <w:r>
         <w:rPr>
           <w:rFonts w:ascii="Courier New" w:eastAsia="Times New Roman" w:hAnsi="Courier New" w:cs="Courier New"/>
-          <w:sz w:val="20"/>
-          <w:szCs w:val="20"/>
+          <w:b w:val="0"/>
+          <w:bCs w:val="0"/>
+          <w:smallCaps w:val="0"/>
+          <w:color w:val="auto"/>
+          <w:sz w:val="20"/>
+          <w:szCs w:val="20"/>
+          <w:lang w:val="en-US"/>
         </w:rPr>
         <w:t xml:space="preserve"> = length(</w:t>
       </w:r>
@@ -5727,8 +6312,13 @@
       <w:r>
         <w:rPr>
           <w:rFonts w:ascii="Courier New" w:eastAsia="Times New Roman" w:hAnsi="Courier New" w:cs="Courier New"/>
-          <w:sz w:val="20"/>
-          <w:szCs w:val="20"/>
+          <w:b w:val="0"/>
+          <w:bCs w:val="0"/>
+          <w:smallCaps w:val="0"/>
+          <w:color w:val="auto"/>
+          <w:sz w:val="20"/>
+          <w:szCs w:val="20"/>
+          <w:lang w:val="en-US"/>
         </w:rPr>
         <w:t>xDat</w:t>
       </w:r>
@@ -5736,46 +6326,99 @@
       <w:r>
         <w:rPr>
           <w:rFonts w:ascii="Courier New" w:eastAsia="Times New Roman" w:hAnsi="Courier New" w:cs="Courier New"/>
-          <w:sz w:val="20"/>
-          <w:szCs w:val="20"/>
-        </w:rPr>
-        <w:t>)+1)</w:t>
-      </w:r>
-    </w:p>
-    <w:p>
-      <w:pPr>
-        <w:pStyle w:val="StatReport"/>
+          <w:b w:val="0"/>
+          <w:bCs w:val="0"/>
+          <w:smallCaps w:val="0"/>
+          <w:color w:val="auto"/>
+          <w:sz w:val="20"/>
+          <w:szCs w:val="20"/>
+          <w:lang w:val="en-US"/>
+        </w:rPr>
+        <w:t xml:space="preserve">), </w:t>
+      </w:r>
+      <w:proofErr w:type="spellStart"/>
+      <w:r>
+        <w:rPr>
+          <w:rFonts w:ascii="Courier New" w:eastAsia="Times New Roman" w:hAnsi="Courier New" w:cs="Courier New"/>
+          <w:b w:val="0"/>
+          <w:bCs w:val="0"/>
+          <w:smallCaps w:val="0"/>
+          <w:color w:val="auto"/>
+          <w:sz w:val="20"/>
+          <w:szCs w:val="20"/>
+          <w:lang w:val="en-US"/>
+        </w:rPr>
+        <w:t>byrow</w:t>
+      </w:r>
+      <w:proofErr w:type="spellEnd"/>
+      <w:r>
+        <w:rPr>
+          <w:rFonts w:ascii="Courier New" w:eastAsia="Times New Roman" w:hAnsi="Courier New" w:cs="Courier New"/>
+          <w:b w:val="0"/>
+          <w:bCs w:val="0"/>
+          <w:smallCaps w:val="0"/>
+          <w:color w:val="auto"/>
+          <w:sz w:val="20"/>
+          <w:szCs w:val="20"/>
+          <w:lang w:val="en-US"/>
+        </w:rPr>
+        <w:t>=T)</w:t>
+      </w:r>
+    </w:p>
+    <w:p>
+      <w:pPr>
+        <w:pStyle w:val="StatHead1"/>
         <w:spacing w:after="0"/>
         <w:rPr>
           <w:rFonts w:ascii="Courier New" w:eastAsia="Times New Roman" w:hAnsi="Courier New" w:cs="Courier New"/>
-          <w:sz w:val="20"/>
-          <w:szCs w:val="20"/>
-        </w:rPr>
-      </w:pPr>
-      <w:r>
-        <w:rPr>
-          <w:rFonts w:ascii="Courier New" w:eastAsia="Times New Roman" w:hAnsi="Courier New" w:cs="Courier New"/>
-          <w:sz w:val="20"/>
-          <w:szCs w:val="20"/>
+          <w:b w:val="0"/>
+          <w:bCs w:val="0"/>
+          <w:smallCaps w:val="0"/>
+          <w:color w:val="auto"/>
+          <w:sz w:val="20"/>
+          <w:szCs w:val="20"/>
+          <w:lang w:val="en-US"/>
+        </w:rPr>
+      </w:pPr>
+      <w:r>
+        <w:rPr>
+          <w:rFonts w:ascii="Courier New" w:eastAsia="Times New Roman" w:hAnsi="Courier New" w:cs="Courier New"/>
+          <w:b w:val="0"/>
+          <w:bCs w:val="0"/>
+          <w:smallCaps w:val="0"/>
+          <w:color w:val="auto"/>
+          <w:sz w:val="20"/>
+          <w:szCs w:val="20"/>
+          <w:lang w:val="en-US"/>
         </w:rPr>
         <w:t xml:space="preserve">  </w:t>
       </w:r>
     </w:p>
     <w:p>
       <w:pPr>
-        <w:pStyle w:val="StatReport"/>
+        <w:pStyle w:val="StatHead1"/>
         <w:spacing w:after="0"/>
         <w:rPr>
           <w:rFonts w:ascii="Courier New" w:eastAsia="Times New Roman" w:hAnsi="Courier New" w:cs="Courier New"/>
-          <w:sz w:val="20"/>
-          <w:szCs w:val="20"/>
-        </w:rPr>
-      </w:pPr>
-      <w:r>
-        <w:rPr>
-          <w:rFonts w:ascii="Courier New" w:eastAsia="Times New Roman" w:hAnsi="Courier New" w:cs="Courier New"/>
-          <w:sz w:val="20"/>
-          <w:szCs w:val="20"/>
+          <w:b w:val="0"/>
+          <w:bCs w:val="0"/>
+          <w:smallCaps w:val="0"/>
+          <w:color w:val="auto"/>
+          <w:sz w:val="20"/>
+          <w:szCs w:val="20"/>
+          <w:lang w:val="en-US"/>
+        </w:rPr>
+      </w:pPr>
+      <w:r>
+        <w:rPr>
+          <w:rFonts w:ascii="Courier New" w:eastAsia="Times New Roman" w:hAnsi="Courier New" w:cs="Courier New"/>
+          <w:b w:val="0"/>
+          <w:bCs w:val="0"/>
+          <w:smallCaps w:val="0"/>
+          <w:color w:val="auto"/>
+          <w:sz w:val="20"/>
+          <w:szCs w:val="20"/>
+          <w:lang w:val="en-US"/>
         </w:rPr>
         <w:t xml:space="preserve">  </w:t>
       </w:r>
@@ -5783,8 +6426,13 @@
       <w:r>
         <w:rPr>
           <w:rFonts w:ascii="Courier New" w:eastAsia="Times New Roman" w:hAnsi="Courier New" w:cs="Courier New"/>
-          <w:sz w:val="20"/>
-          <w:szCs w:val="20"/>
+          <w:b w:val="0"/>
+          <w:bCs w:val="0"/>
+          <w:smallCaps w:val="0"/>
+          <w:color w:val="auto"/>
+          <w:sz w:val="20"/>
+          <w:szCs w:val="20"/>
+          <w:lang w:val="en-US"/>
         </w:rPr>
         <w:t>return</w:t>
       </w:r>
@@ -5792,40 +6440,35 @@
       <w:r>
         <w:rPr>
           <w:rFonts w:ascii="Courier New" w:eastAsia="Times New Roman" w:hAnsi="Courier New" w:cs="Courier New"/>
-          <w:sz w:val="20"/>
-          <w:szCs w:val="20"/>
+          <w:b w:val="0"/>
+          <w:bCs w:val="0"/>
+          <w:smallCaps w:val="0"/>
+          <w:color w:val="auto"/>
+          <w:sz w:val="20"/>
+          <w:szCs w:val="20"/>
+          <w:lang w:val="en-US"/>
         </w:rPr>
         <w:t xml:space="preserve">( m ) </w:t>
       </w:r>
     </w:p>
     <w:p>
       <w:pPr>
-        <w:pStyle w:val="StatReport"/>
+        <w:pStyle w:val="StatHead1"/>
         <w:spacing w:after="0"/>
-        <w:rPr>
-          <w:rFonts w:ascii="Courier New" w:eastAsia="Times New Roman" w:hAnsi="Courier New" w:cs="Courier New"/>
-          <w:sz w:val="20"/>
-          <w:szCs w:val="20"/>
-        </w:rPr>
-      </w:pPr>
-      <w:r>
-        <w:rPr>
-          <w:rFonts w:ascii="Courier New" w:eastAsia="Times New Roman" w:hAnsi="Courier New" w:cs="Courier New"/>
-          <w:sz w:val="20"/>
-          <w:szCs w:val="20"/>
+      </w:pPr>
+      <w:r>
+        <w:rPr>
+          <w:rFonts w:ascii="Courier New" w:eastAsia="Times New Roman" w:hAnsi="Courier New" w:cs="Courier New"/>
+          <w:b w:val="0"/>
+          <w:bCs w:val="0"/>
+          <w:smallCaps w:val="0"/>
+          <w:color w:val="auto"/>
+          <w:sz w:val="20"/>
+          <w:szCs w:val="20"/>
+          <w:lang w:val="en-US"/>
         </w:rPr>
         <w:t>}</w:t>
       </w:r>
-    </w:p>
-    <w:p>
-      <w:pPr>
-        <w:pStyle w:val="StatHead1"/>
-      </w:pPr>
-    </w:p>
-    <w:p>
-      <w:pPr>
-        <w:pStyle w:val="StatHead1"/>
-      </w:pPr>
     </w:p>
     <w:p>
       <w:pPr>
@@ -8360,7 +9003,7 @@
         <w:rStyle w:val="PageNumber"/>
         <w:noProof/>
       </w:rPr>
-      <w:t>6</w:t>
+      <w:t>8</w:t>
     </w:r>
     <w:r>
       <w:rPr>
@@ -10882,7 +11525,7 @@
 </file>
 
 <file path=customXml/itemProps1.xml><?xml version="1.0" encoding="utf-8"?>
-<ds:datastoreItem xmlns:ds="http://schemas.openxmlformats.org/officeDocument/2006/customXml" ds:itemID="{29B22D51-AAAB-CD4F-A670-FC13C975C462}">
+<ds:datastoreItem xmlns:ds="http://schemas.openxmlformats.org/officeDocument/2006/customXml" ds:itemID="{8BE41C6F-66D8-E743-A681-FB92DD951C5E}">
   <ds:schemaRefs>
     <ds:schemaRef ds:uri="http://schemas.openxmlformats.org/officeDocument/2006/bibliography"/>
   </ds:schemaRefs>

</xml_diff>